<commit_message>
updated notebooks and water quality data
</commit_message>
<xml_diff>
--- a/manuscript/PLOS-Climate-submission/Supporting-Information/Spencer,LH_Red-king-crab-OA_Supplemental.docx
+++ b/manuscript/PLOS-Climate-submission/Supporting-Information/Spencer,LH_Red-king-crab-OA_Supplemental.docx
@@ -126,15 +126,15 @@
         </w:rPr>
         <w:lastRenderedPageBreak/>
         <w:drawing>
-          <wp:anchor distT="0" distB="0" distL="0" distR="0" simplePos="0" relativeHeight="251658240" behindDoc="0" locked="0" layoutInCell="1" hidden="0" allowOverlap="1" wp14:anchorId="27BCD3E3" wp14:editId="121962D7">
+          <wp:anchor distT="0" distB="0" distL="0" distR="0" simplePos="0" relativeHeight="251658240" behindDoc="0" locked="0" layoutInCell="1" hidden="0" allowOverlap="1" wp14:anchorId="27BCD3E3" wp14:editId="0592B822">
             <wp:simplePos x="0" y="0"/>
             <wp:positionH relativeFrom="column">
-              <wp:posOffset>95250</wp:posOffset>
+              <wp:posOffset>121920</wp:posOffset>
             </wp:positionH>
             <wp:positionV relativeFrom="paragraph">
               <wp:posOffset>76200</wp:posOffset>
             </wp:positionV>
-            <wp:extent cx="5129213" cy="6359466"/>
+            <wp:extent cx="5494020" cy="6858000"/>
             <wp:effectExtent l="0" t="0" r="0" b="0"/>
             <wp:wrapTopAndBottom distT="0" distB="0"/>
             <wp:docPr id="3" name="image4.jpg"/>
@@ -147,8 +147,13 @@
                     <pic:cNvPicPr preferRelativeResize="0"/>
                   </pic:nvPicPr>
                   <pic:blipFill>
-                    <a:blip r:embed="rId6"/>
-                    <a:srcRect t="405" b="405"/>
+                    <a:blip r:embed="rId6" cstate="print">
+                      <a:extLst>
+                        <a:ext uri="{28A0092B-C50C-407E-A947-70E740481C1C}">
+                          <a14:useLocalDpi xmlns:a14="http://schemas.microsoft.com/office/drawing/2010/main" val="0"/>
+                        </a:ext>
+                      </a:extLst>
+                    </a:blip>
                     <a:stretch>
                       <a:fillRect/>
                     </a:stretch>
@@ -156,7 +161,7 @@
                   <pic:spPr>
                     <a:xfrm>
                       <a:off x="0" y="0"/>
-                      <a:ext cx="5129213" cy="6359466"/>
+                      <a:ext cx="5494020" cy="6858000"/>
                     </a:xfrm>
                     <a:prstGeom prst="rect">
                       <a:avLst/>
@@ -166,6 +171,12 @@
                 </pic:pic>
               </a:graphicData>
             </a:graphic>
+            <wp14:sizeRelH relativeFrom="margin">
+              <wp14:pctWidth>0</wp14:pctWidth>
+            </wp14:sizeRelH>
+            <wp14:sizeRelV relativeFrom="margin">
+              <wp14:pctHeight>0</wp14:pctHeight>
+            </wp14:sizeRelV>
           </wp:anchor>
         </w:drawing>
       </w:r>
@@ -178,21 +189,44 @@
         <w:t>Supplemental Figure 1:</w:t>
       </w:r>
       <w:r>
-        <w:t xml:space="preserve"> W</w:t>
-      </w:r>
-      <w:bookmarkStart w:id="0" w:name="_GoBack"/>
-      <w:bookmarkEnd w:id="0"/>
-      <w:r>
-        <w:t xml:space="preserve">ater parameters during the experiment. Temperature and pH were measured daily; salinity, dissolved inorganic carbon (DIC) and alkalinity were measured weekly; all other parameters were calculated. Lines are mean values across tanks for each treatment. </w:t>
+        <w:t xml:space="preserve"> Water parameters during the experiment. Temperature and pH were measured daily; salinity, dissolved inorganic carbon (DIC) and alkalinity were measured weekly</w:t>
+      </w:r>
+      <w:r>
+        <w:t>, beginning Week 2</w:t>
+      </w:r>
+      <w:r>
+        <w:t xml:space="preserve">; all other parameters were calculated. Lines are mean values across tanks for each treatment. </w:t>
       </w:r>
     </w:p>
-    <w:p/>
     <w:p>
       <w:pPr>
         <w:rPr>
           <w:b/>
         </w:rPr>
       </w:pPr>
+    </w:p>
+    <w:p>
+      <w:r>
+        <w:rPr>
+          <w:b/>
+        </w:rPr>
+        <w:lastRenderedPageBreak/>
+        <w:t>Supplemental Table 1</w:t>
+      </w:r>
+      <w:r>
+        <w:t xml:space="preserve">: Mean water parameters for each tank. See separate file </w:t>
+      </w:r>
+      <w:r>
+        <w:t xml:space="preserve">or </w:t>
+      </w:r>
+      <w:hyperlink r:id="rId7" w:history="1">
+        <w:r>
+          <w:rPr>
+            <w:rStyle w:val="Hyperlink"/>
+          </w:rPr>
+          <w:t>Supplemental-Table-1_Water-parameters-by-tank.csv</w:t>
+        </w:r>
+      </w:hyperlink>
     </w:p>
     <w:p>
       <w:pPr>
@@ -213,7 +247,6 @@
         <w:rPr>
           <w:b/>
         </w:rPr>
-        <w:lastRenderedPageBreak/>
         <w:t>Supplemental Figure 2:</w:t>
       </w:r>
       <w:r>
@@ -246,7 +279,7 @@
                     <pic:cNvPicPr preferRelativeResize="0"/>
                   </pic:nvPicPr>
                   <pic:blipFill>
-                    <a:blip r:embed="rId7"/>
+                    <a:blip r:embed="rId8"/>
                     <a:srcRect/>
                     <a:stretch>
                       <a:fillRect/>
@@ -280,8 +313,8 @@
           <w:szCs w:val="22"/>
         </w:rPr>
       </w:pPr>
-      <w:bookmarkStart w:id="1" w:name="_dwx0grgergww" w:colFirst="0" w:colLast="0"/>
-      <w:bookmarkEnd w:id="1"/>
+      <w:bookmarkStart w:id="0" w:name="_dwx0grgergww" w:colFirst="0" w:colLast="0"/>
+      <w:bookmarkEnd w:id="0"/>
       <w:r>
         <w:rPr>
           <w:b/>
@@ -305,7 +338,7 @@
                     <pic:cNvPicPr preferRelativeResize="0"/>
                   </pic:nvPicPr>
                   <pic:blipFill>
-                    <a:blip r:embed="rId8"/>
+                    <a:blip r:embed="rId9"/>
                     <a:srcRect/>
                     <a:stretch>
                       <a:fillRect/>
@@ -372,7 +405,7 @@
                     <pic:cNvPicPr preferRelativeResize="0"/>
                   </pic:nvPicPr>
                   <pic:blipFill>
-                    <a:blip r:embed="rId9"/>
+                    <a:blip r:embed="rId10"/>
                     <a:srcRect/>
                     <a:stretch>
                       <a:fillRect/>
@@ -415,8 +448,8 @@
           <w:szCs w:val="22"/>
         </w:rPr>
       </w:pPr>
-      <w:bookmarkStart w:id="2" w:name="_fd1ae0kdqg6f" w:colFirst="0" w:colLast="0"/>
-      <w:bookmarkEnd w:id="2"/>
+      <w:bookmarkStart w:id="1" w:name="_fd1ae0kdqg6f" w:colFirst="0" w:colLast="0"/>
+      <w:bookmarkEnd w:id="1"/>
       <w:r>
         <w:br w:type="page"/>
       </w:r>
@@ -470,12 +503,12 @@
       </w:r>
       <w:r>
         <w:rPr>
-          <w:rFonts w:ascii="Fira Mono" w:eastAsia="Fira Mono" w:hAnsi="Fira Mono" w:cs="Fira Mono"/>
+          <w:rFonts w:ascii="Calibri" w:eastAsia="Fira Mono" w:hAnsi="Calibri" w:cs="Calibri"/>
           <w:color w:val="9900FF"/>
           <w:sz w:val="16"/>
           <w:szCs w:val="16"/>
         </w:rPr>
-        <w:t>⬇</w:t>
+        <w:t>↓</w:t>
       </w:r>
       <w:r>
         <w:rPr>
@@ -503,13 +536,15 @@
       </w:r>
       <w:r>
         <w:rPr>
-          <w:rFonts w:ascii="Fira Mono" w:eastAsia="Fira Mono" w:hAnsi="Fira Mono" w:cs="Fira Mono"/>
+          <w:rFonts w:ascii="Calibri" w:eastAsia="Fira Mono" w:hAnsi="Calibri" w:cs="Calibri"/>
           <w:color w:val="38761D"/>
           <w:sz w:val="16"/>
           <w:szCs w:val="16"/>
         </w:rPr>
-        <w:t>⬆</w:t>
-      </w:r>
+        <w:t>↑</w:t>
+      </w:r>
+      <w:bookmarkStart w:id="2" w:name="_GoBack"/>
+      <w:bookmarkEnd w:id="2"/>
       <w:r>
         <w:rPr>
           <w:color w:val="38761D"/>
@@ -855,12 +890,12 @@
             </w:r>
             <w:r>
               <w:rPr>
-                <w:rFonts w:ascii="Apple Color Emoji" w:eastAsia="Fira Mono" w:hAnsi="Apple Color Emoji" w:cs="Apple Color Emoji"/>
-                <w:color w:val="9900FF"/>
-                <w:sz w:val="16"/>
-                <w:szCs w:val="16"/>
-              </w:rPr>
-              <w:t>⬇</w:t>
+                <w:rFonts w:ascii="Calibri" w:eastAsia="Fira Mono" w:hAnsi="Calibri" w:cs="Calibri"/>
+                <w:color w:val="9900FF"/>
+                <w:sz w:val="16"/>
+                <w:szCs w:val="16"/>
+              </w:rPr>
+              <w:t>↓</w:t>
             </w:r>
           </w:p>
         </w:tc>
@@ -1129,12 +1164,12 @@
             </w:r>
             <w:r>
               <w:rPr>
-                <w:rFonts w:ascii="Apple Color Emoji" w:eastAsia="Fira Mono" w:hAnsi="Apple Color Emoji" w:cs="Apple Color Emoji"/>
-                <w:color w:val="9900FF"/>
-                <w:sz w:val="16"/>
-                <w:szCs w:val="16"/>
-              </w:rPr>
-              <w:t>⬇</w:t>
+                <w:rFonts w:ascii="Calibri" w:eastAsia="Fira Mono" w:hAnsi="Calibri" w:cs="Calibri"/>
+                <w:color w:val="9900FF"/>
+                <w:sz w:val="16"/>
+                <w:szCs w:val="16"/>
+              </w:rPr>
+              <w:t>↓</w:t>
             </w:r>
           </w:p>
         </w:tc>
@@ -1383,12 +1418,12 @@
             </w:r>
             <w:r>
               <w:rPr>
-                <w:rFonts w:ascii="Apple Color Emoji" w:eastAsia="Fira Mono" w:hAnsi="Apple Color Emoji" w:cs="Apple Color Emoji"/>
-                <w:color w:val="9900FF"/>
-                <w:sz w:val="16"/>
-                <w:szCs w:val="16"/>
-              </w:rPr>
-              <w:t>⬇</w:t>
+                <w:rFonts w:ascii="Calibri" w:eastAsia="Fira Mono" w:hAnsi="Calibri" w:cs="Calibri"/>
+                <w:color w:val="9900FF"/>
+                <w:sz w:val="16"/>
+                <w:szCs w:val="16"/>
+              </w:rPr>
+              <w:t>↓</w:t>
             </w:r>
           </w:p>
         </w:tc>
@@ -1657,12 +1692,12 @@
             </w:r>
             <w:r>
               <w:rPr>
-                <w:rFonts w:ascii="Apple Color Emoji" w:eastAsia="Fira Mono" w:hAnsi="Apple Color Emoji" w:cs="Apple Color Emoji"/>
-                <w:color w:val="9900FF"/>
-                <w:sz w:val="16"/>
-                <w:szCs w:val="16"/>
-              </w:rPr>
-              <w:t>⬇</w:t>
+                <w:rFonts w:ascii="Calibri" w:eastAsia="Fira Mono" w:hAnsi="Calibri" w:cs="Calibri"/>
+                <w:color w:val="9900FF"/>
+                <w:sz w:val="16"/>
+                <w:szCs w:val="16"/>
+              </w:rPr>
+              <w:t>↓</w:t>
             </w:r>
           </w:p>
         </w:tc>
@@ -1914,12 +1949,12 @@
             </w:r>
             <w:r>
               <w:rPr>
-                <w:rFonts w:ascii="Apple Color Emoji" w:eastAsia="Fira Mono" w:hAnsi="Apple Color Emoji" w:cs="Apple Color Emoji"/>
-                <w:color w:val="9900FF"/>
-                <w:sz w:val="16"/>
-                <w:szCs w:val="16"/>
-              </w:rPr>
-              <w:t>⬇</w:t>
+                <w:rFonts w:ascii="Calibri" w:eastAsia="Fira Mono" w:hAnsi="Calibri" w:cs="Calibri"/>
+                <w:color w:val="9900FF"/>
+                <w:sz w:val="16"/>
+                <w:szCs w:val="16"/>
+              </w:rPr>
+              <w:t>↓</w:t>
             </w:r>
           </w:p>
         </w:tc>
@@ -2151,12 +2186,12 @@
             </w:r>
             <w:r>
               <w:rPr>
-                <w:rFonts w:ascii="Apple Color Emoji" w:eastAsia="Fira Mono" w:hAnsi="Apple Color Emoji" w:cs="Apple Color Emoji"/>
-                <w:color w:val="9900FF"/>
-                <w:sz w:val="16"/>
-                <w:szCs w:val="16"/>
-              </w:rPr>
-              <w:t>⬇</w:t>
+                <w:rFonts w:ascii="Calibri" w:eastAsia="Fira Mono" w:hAnsi="Calibri" w:cs="Calibri"/>
+                <w:color w:val="9900FF"/>
+                <w:sz w:val="16"/>
+                <w:szCs w:val="16"/>
+              </w:rPr>
+              <w:t>↓</w:t>
             </w:r>
           </w:p>
         </w:tc>
@@ -2388,12 +2423,12 @@
             </w:r>
             <w:r>
               <w:rPr>
-                <w:rFonts w:ascii="Apple Color Emoji" w:eastAsia="Fira Mono" w:hAnsi="Apple Color Emoji" w:cs="Apple Color Emoji"/>
-                <w:color w:val="9900FF"/>
-                <w:sz w:val="16"/>
-                <w:szCs w:val="16"/>
-              </w:rPr>
-              <w:t>⬇</w:t>
+                <w:rFonts w:ascii="Calibri" w:eastAsia="Fira Mono" w:hAnsi="Calibri" w:cs="Calibri"/>
+                <w:color w:val="9900FF"/>
+                <w:sz w:val="16"/>
+                <w:szCs w:val="16"/>
+              </w:rPr>
+              <w:t>↓</w:t>
             </w:r>
           </w:p>
         </w:tc>
@@ -2625,12 +2660,12 @@
             </w:r>
             <w:r>
               <w:rPr>
-                <w:rFonts w:ascii="Apple Color Emoji" w:eastAsia="Fira Mono" w:hAnsi="Apple Color Emoji" w:cs="Apple Color Emoji"/>
-                <w:color w:val="9900FF"/>
-                <w:sz w:val="16"/>
-                <w:szCs w:val="16"/>
-              </w:rPr>
-              <w:t>⬇</w:t>
+                <w:rFonts w:ascii="Calibri" w:eastAsia="Fira Mono" w:hAnsi="Calibri" w:cs="Calibri"/>
+                <w:color w:val="9900FF"/>
+                <w:sz w:val="16"/>
+                <w:szCs w:val="16"/>
+              </w:rPr>
+              <w:t>↓</w:t>
             </w:r>
           </w:p>
         </w:tc>
@@ -2873,12 +2908,12 @@
             </w:r>
             <w:r>
               <w:rPr>
-                <w:rFonts w:ascii="Apple Color Emoji" w:eastAsia="Fira Mono" w:hAnsi="Apple Color Emoji" w:cs="Apple Color Emoji"/>
-                <w:color w:val="38761D"/>
-                <w:sz w:val="16"/>
-                <w:szCs w:val="16"/>
-              </w:rPr>
-              <w:t>⬆</w:t>
+                <w:rFonts w:ascii="Calibri" w:eastAsia="Fira Mono" w:hAnsi="Calibri" w:cs="Calibri"/>
+                <w:color w:val="38761D"/>
+                <w:sz w:val="16"/>
+                <w:szCs w:val="16"/>
+              </w:rPr>
+              <w:t>↑</w:t>
             </w:r>
           </w:p>
         </w:tc>
@@ -3110,12 +3145,12 @@
             </w:r>
             <w:r>
               <w:rPr>
-                <w:rFonts w:ascii="Apple Color Emoji" w:eastAsia="Fira Mono" w:hAnsi="Apple Color Emoji" w:cs="Apple Color Emoji"/>
-                <w:color w:val="38761D"/>
-                <w:sz w:val="16"/>
-                <w:szCs w:val="16"/>
-              </w:rPr>
-              <w:t>⬆</w:t>
+                <w:rFonts w:ascii="Calibri" w:eastAsia="Fira Mono" w:hAnsi="Calibri" w:cs="Calibri"/>
+                <w:color w:val="38761D"/>
+                <w:sz w:val="16"/>
+                <w:szCs w:val="16"/>
+              </w:rPr>
+              <w:t>↑</w:t>
             </w:r>
           </w:p>
         </w:tc>
@@ -3364,12 +3399,12 @@
             </w:r>
             <w:r>
               <w:rPr>
-                <w:rFonts w:ascii="Apple Color Emoji" w:eastAsia="Fira Mono" w:hAnsi="Apple Color Emoji" w:cs="Apple Color Emoji"/>
-                <w:color w:val="38761D"/>
-                <w:sz w:val="16"/>
-                <w:szCs w:val="16"/>
-              </w:rPr>
-              <w:t>⬆</w:t>
+                <w:rFonts w:ascii="Calibri" w:eastAsia="Fira Mono" w:hAnsi="Calibri" w:cs="Calibri"/>
+                <w:color w:val="38761D"/>
+                <w:sz w:val="16"/>
+                <w:szCs w:val="16"/>
+              </w:rPr>
+              <w:t>↑</w:t>
             </w:r>
           </w:p>
         </w:tc>
@@ -3638,12 +3673,12 @@
             </w:r>
             <w:r>
               <w:rPr>
-                <w:rFonts w:ascii="Apple Color Emoji" w:eastAsia="Fira Mono" w:hAnsi="Apple Color Emoji" w:cs="Apple Color Emoji"/>
-                <w:color w:val="38761D"/>
-                <w:sz w:val="16"/>
-                <w:szCs w:val="16"/>
-              </w:rPr>
-              <w:t>⬆</w:t>
+                <w:rFonts w:ascii="Calibri" w:eastAsia="Fira Mono" w:hAnsi="Calibri" w:cs="Calibri"/>
+                <w:color w:val="38761D"/>
+                <w:sz w:val="16"/>
+                <w:szCs w:val="16"/>
+              </w:rPr>
+              <w:t>↑</w:t>
             </w:r>
           </w:p>
         </w:tc>
@@ -3892,12 +3927,12 @@
             </w:r>
             <w:r>
               <w:rPr>
-                <w:rFonts w:ascii="Apple Color Emoji" w:eastAsia="Fira Mono" w:hAnsi="Apple Color Emoji" w:cs="Apple Color Emoji"/>
-                <w:color w:val="38761D"/>
-                <w:sz w:val="16"/>
-                <w:szCs w:val="16"/>
-              </w:rPr>
-              <w:t>⬆</w:t>
+                <w:rFonts w:ascii="Calibri" w:eastAsia="Fira Mono" w:hAnsi="Calibri" w:cs="Calibri"/>
+                <w:color w:val="38761D"/>
+                <w:sz w:val="16"/>
+                <w:szCs w:val="16"/>
+              </w:rPr>
+              <w:t>↑</w:t>
             </w:r>
           </w:p>
         </w:tc>
@@ -4146,12 +4181,12 @@
             </w:r>
             <w:r>
               <w:rPr>
-                <w:rFonts w:ascii="Apple Color Emoji" w:eastAsia="Fira Mono" w:hAnsi="Apple Color Emoji" w:cs="Apple Color Emoji"/>
-                <w:color w:val="38761D"/>
-                <w:sz w:val="16"/>
-                <w:szCs w:val="16"/>
-              </w:rPr>
-              <w:t>⬆</w:t>
+                <w:rFonts w:ascii="Calibri" w:eastAsia="Fira Mono" w:hAnsi="Calibri" w:cs="Calibri"/>
+                <w:color w:val="38761D"/>
+                <w:sz w:val="16"/>
+                <w:szCs w:val="16"/>
+              </w:rPr>
+              <w:t>↑</w:t>
             </w:r>
           </w:p>
         </w:tc>
@@ -4390,12 +4425,12 @@
       </w:r>
       <w:r>
         <w:rPr>
-          <w:rFonts w:ascii="Fira Mono" w:eastAsia="Fira Mono" w:hAnsi="Fira Mono" w:cs="Fira Mono"/>
+          <w:rFonts w:ascii="Calibri" w:eastAsia="Fira Mono" w:hAnsi="Calibri" w:cs="Calibri"/>
           <w:color w:val="38761D"/>
           <w:sz w:val="16"/>
           <w:szCs w:val="16"/>
         </w:rPr>
-        <w:t>⬆</w:t>
+        <w:t>↑</w:t>
       </w:r>
       <w:r>
         <w:rPr>
@@ -4419,7 +4454,25 @@
           <w:sz w:val="16"/>
           <w:szCs w:val="16"/>
         </w:rPr>
-        <w:t xml:space="preserve"> (⬇)</w:t>
+        <w:t xml:space="preserve"> (</w:t>
+      </w:r>
+      <w:r>
+        <w:rPr>
+          <w:rFonts w:ascii="Calibri" w:eastAsia="Fira Mono" w:hAnsi="Calibri" w:cs="Calibri"/>
+          <w:color w:val="9900FF"/>
+          <w:sz w:val="16"/>
+          <w:szCs w:val="16"/>
+        </w:rPr>
+        <w:t>↓</w:t>
+      </w:r>
+      <w:r>
+        <w:rPr>
+          <w:rFonts w:ascii="Fira Mono" w:eastAsia="Fira Mono" w:hAnsi="Fira Mono" w:cs="Fira Mono"/>
+          <w:color w:val="9900FF"/>
+          <w:sz w:val="16"/>
+          <w:szCs w:val="16"/>
+        </w:rPr>
+        <w:t>)</w:t>
       </w:r>
       <w:r>
         <w:rPr>
@@ -4759,7 +4812,16 @@
                 <w:sz w:val="16"/>
                 <w:szCs w:val="16"/>
               </w:rPr>
-              <w:t>526 ⬆</w:t>
+              <w:t xml:space="preserve">526 </w:t>
+            </w:r>
+            <w:r>
+              <w:rPr>
+                <w:rFonts w:ascii="Calibri" w:eastAsia="Fira Mono" w:hAnsi="Calibri" w:cs="Calibri"/>
+                <w:color w:val="38761D"/>
+                <w:sz w:val="16"/>
+                <w:szCs w:val="16"/>
+              </w:rPr>
+              <w:t>↑</w:t>
             </w:r>
           </w:p>
           <w:p>
@@ -4779,7 +4841,16 @@
                 <w:sz w:val="16"/>
                 <w:szCs w:val="16"/>
               </w:rPr>
-              <w:t>933 ⬇</w:t>
+              <w:t xml:space="preserve">933 </w:t>
+            </w:r>
+            <w:r>
+              <w:rPr>
+                <w:rFonts w:ascii="Calibri" w:eastAsia="Fira Mono" w:hAnsi="Calibri" w:cs="Calibri"/>
+                <w:color w:val="9900FF"/>
+                <w:sz w:val="16"/>
+                <w:szCs w:val="16"/>
+              </w:rPr>
+              <w:t>↓</w:t>
             </w:r>
           </w:p>
         </w:tc>
@@ -4817,7 +4888,16 @@
                 <w:sz w:val="16"/>
                 <w:szCs w:val="16"/>
               </w:rPr>
-              <w:t>9 ⬆</w:t>
+              <w:t xml:space="preserve">9 </w:t>
+            </w:r>
+            <w:r>
+              <w:rPr>
+                <w:rFonts w:ascii="Calibri" w:eastAsia="Fira Mono" w:hAnsi="Calibri" w:cs="Calibri"/>
+                <w:color w:val="38761D"/>
+                <w:sz w:val="16"/>
+                <w:szCs w:val="16"/>
+              </w:rPr>
+              <w:t>↑</w:t>
             </w:r>
           </w:p>
           <w:p>
@@ -4837,7 +4917,16 @@
                 <w:sz w:val="16"/>
                 <w:szCs w:val="16"/>
               </w:rPr>
-              <w:t>23 ⬇</w:t>
+              <w:t xml:space="preserve">23 </w:t>
+            </w:r>
+            <w:r>
+              <w:rPr>
+                <w:rFonts w:ascii="Calibri" w:eastAsia="Fira Mono" w:hAnsi="Calibri" w:cs="Calibri"/>
+                <w:color w:val="9900FF"/>
+                <w:sz w:val="16"/>
+                <w:szCs w:val="16"/>
+              </w:rPr>
+              <w:t>↓</w:t>
             </w:r>
           </w:p>
         </w:tc>
@@ -4875,7 +4964,16 @@
                 <w:sz w:val="16"/>
                 <w:szCs w:val="16"/>
               </w:rPr>
-              <w:t>7 ⬆</w:t>
+              <w:t xml:space="preserve">7 </w:t>
+            </w:r>
+            <w:r>
+              <w:rPr>
+                <w:rFonts w:ascii="Calibri" w:eastAsia="Fira Mono" w:hAnsi="Calibri" w:cs="Calibri"/>
+                <w:color w:val="38761D"/>
+                <w:sz w:val="16"/>
+                <w:szCs w:val="16"/>
+              </w:rPr>
+              <w:t>↑</w:t>
             </w:r>
           </w:p>
           <w:p>
@@ -4895,7 +4993,16 @@
                 <w:sz w:val="16"/>
                 <w:szCs w:val="16"/>
               </w:rPr>
-              <w:t>18 ⬇</w:t>
+              <w:t xml:space="preserve">18 </w:t>
+            </w:r>
+            <w:r>
+              <w:rPr>
+                <w:rFonts w:ascii="Calibri" w:eastAsia="Fira Mono" w:hAnsi="Calibri" w:cs="Calibri"/>
+                <w:color w:val="9900FF"/>
+                <w:sz w:val="16"/>
+                <w:szCs w:val="16"/>
+              </w:rPr>
+              <w:t>↓</w:t>
             </w:r>
           </w:p>
         </w:tc>
@@ -4933,7 +5040,16 @@
                 <w:sz w:val="16"/>
                 <w:szCs w:val="16"/>
               </w:rPr>
-              <w:t>2 ⬆</w:t>
+              <w:t xml:space="preserve">2 </w:t>
+            </w:r>
+            <w:r>
+              <w:rPr>
+                <w:rFonts w:ascii="Calibri" w:eastAsia="Fira Mono" w:hAnsi="Calibri" w:cs="Calibri"/>
+                <w:color w:val="38761D"/>
+                <w:sz w:val="16"/>
+                <w:szCs w:val="16"/>
+              </w:rPr>
+              <w:t>↑</w:t>
             </w:r>
           </w:p>
           <w:p>
@@ -4953,7 +5069,16 @@
                 <w:sz w:val="16"/>
                 <w:szCs w:val="16"/>
               </w:rPr>
-              <w:t>16 ⬇</w:t>
+              <w:t xml:space="preserve">16 </w:t>
+            </w:r>
+            <w:r>
+              <w:rPr>
+                <w:rFonts w:ascii="Calibri" w:eastAsia="Fira Mono" w:hAnsi="Calibri" w:cs="Calibri"/>
+                <w:color w:val="9900FF"/>
+                <w:sz w:val="16"/>
+                <w:szCs w:val="16"/>
+              </w:rPr>
+              <w:t>↓</w:t>
             </w:r>
           </w:p>
         </w:tc>
@@ -4991,7 +5116,16 @@
                 <w:sz w:val="16"/>
                 <w:szCs w:val="16"/>
               </w:rPr>
-              <w:t>51.4% ⬆</w:t>
+              <w:t xml:space="preserve">51.4% </w:t>
+            </w:r>
+            <w:r>
+              <w:rPr>
+                <w:rFonts w:ascii="Calibri" w:eastAsia="Fira Mono" w:hAnsi="Calibri" w:cs="Calibri"/>
+                <w:color w:val="38761D"/>
+                <w:sz w:val="16"/>
+                <w:szCs w:val="16"/>
+              </w:rPr>
+              <w:t>↑</w:t>
             </w:r>
           </w:p>
           <w:p>
@@ -5011,7 +5145,16 @@
                 <w:sz w:val="16"/>
                 <w:szCs w:val="16"/>
               </w:rPr>
-              <w:t>30.6% ⬇</w:t>
+              <w:t xml:space="preserve">30.6% </w:t>
+            </w:r>
+            <w:r>
+              <w:rPr>
+                <w:rFonts w:ascii="Calibri" w:eastAsia="Fira Mono" w:hAnsi="Calibri" w:cs="Calibri"/>
+                <w:color w:val="9900FF"/>
+                <w:sz w:val="16"/>
+                <w:szCs w:val="16"/>
+              </w:rPr>
+              <w:t>↓</w:t>
             </w:r>
           </w:p>
         </w:tc>
@@ -5089,7 +5232,16 @@
                 <w:sz w:val="16"/>
                 <w:szCs w:val="16"/>
               </w:rPr>
-              <w:t>2,350 ⬆</w:t>
+              <w:t xml:space="preserve">2,350 </w:t>
+            </w:r>
+            <w:r>
+              <w:rPr>
+                <w:rFonts w:ascii="Calibri" w:eastAsia="Fira Mono" w:hAnsi="Calibri" w:cs="Calibri"/>
+                <w:color w:val="38761D"/>
+                <w:sz w:val="16"/>
+                <w:szCs w:val="16"/>
+              </w:rPr>
+              <w:t>↑</w:t>
             </w:r>
           </w:p>
           <w:p>
@@ -5109,7 +5261,16 @@
                 <w:sz w:val="16"/>
                 <w:szCs w:val="16"/>
               </w:rPr>
-              <w:t>3,907 ⬇</w:t>
+              <w:t xml:space="preserve">3,907 </w:t>
+            </w:r>
+            <w:r>
+              <w:rPr>
+                <w:rFonts w:ascii="Calibri" w:eastAsia="Fira Mono" w:hAnsi="Calibri" w:cs="Calibri"/>
+                <w:color w:val="9900FF"/>
+                <w:sz w:val="16"/>
+                <w:szCs w:val="16"/>
+              </w:rPr>
+              <w:t>↓</w:t>
             </w:r>
           </w:p>
         </w:tc>
@@ -5147,7 +5308,16 @@
                 <w:sz w:val="16"/>
                 <w:szCs w:val="16"/>
               </w:rPr>
-              <w:t>5 ⬆</w:t>
+              <w:t xml:space="preserve">5 </w:t>
+            </w:r>
+            <w:r>
+              <w:rPr>
+                <w:rFonts w:ascii="Calibri" w:eastAsia="Fira Mono" w:hAnsi="Calibri" w:cs="Calibri"/>
+                <w:color w:val="38761D"/>
+                <w:sz w:val="16"/>
+                <w:szCs w:val="16"/>
+              </w:rPr>
+              <w:t>↑</w:t>
             </w:r>
           </w:p>
           <w:p>
@@ -5167,7 +5337,16 @@
                 <w:sz w:val="16"/>
                 <w:szCs w:val="16"/>
               </w:rPr>
-              <w:t>81 ⬇</w:t>
+              <w:t xml:space="preserve">81 </w:t>
+            </w:r>
+            <w:r>
+              <w:rPr>
+                <w:rFonts w:ascii="Calibri" w:eastAsia="Fira Mono" w:hAnsi="Calibri" w:cs="Calibri"/>
+                <w:color w:val="9900FF"/>
+                <w:sz w:val="16"/>
+                <w:szCs w:val="16"/>
+              </w:rPr>
+              <w:t>↓</w:t>
             </w:r>
           </w:p>
         </w:tc>
@@ -5205,7 +5384,16 @@
                 <w:sz w:val="16"/>
                 <w:szCs w:val="16"/>
               </w:rPr>
-              <w:t>10 ⬆</w:t>
+              <w:t xml:space="preserve">10 </w:t>
+            </w:r>
+            <w:r>
+              <w:rPr>
+                <w:rFonts w:ascii="Calibri" w:eastAsia="Fira Mono" w:hAnsi="Calibri" w:cs="Calibri"/>
+                <w:color w:val="38761D"/>
+                <w:sz w:val="16"/>
+                <w:szCs w:val="16"/>
+              </w:rPr>
+              <w:t>↑</w:t>
             </w:r>
           </w:p>
           <w:p>
@@ -5225,7 +5413,16 @@
                 <w:sz w:val="16"/>
                 <w:szCs w:val="16"/>
               </w:rPr>
-              <w:t>47 ⬇</w:t>
+              <w:t xml:space="preserve">47 </w:t>
+            </w:r>
+            <w:r>
+              <w:rPr>
+                <w:rFonts w:ascii="Calibri" w:eastAsia="Fira Mono" w:hAnsi="Calibri" w:cs="Calibri"/>
+                <w:color w:val="9900FF"/>
+                <w:sz w:val="16"/>
+                <w:szCs w:val="16"/>
+              </w:rPr>
+              <w:t>↓</w:t>
             </w:r>
           </w:p>
         </w:tc>
@@ -5263,7 +5460,16 @@
                 <w:sz w:val="16"/>
                 <w:szCs w:val="16"/>
               </w:rPr>
-              <w:t>1 ⬆</w:t>
+              <w:t xml:space="preserve">1 </w:t>
+            </w:r>
+            <w:r>
+              <w:rPr>
+                <w:rFonts w:ascii="Calibri" w:eastAsia="Fira Mono" w:hAnsi="Calibri" w:cs="Calibri"/>
+                <w:color w:val="38761D"/>
+                <w:sz w:val="16"/>
+                <w:szCs w:val="16"/>
+              </w:rPr>
+              <w:t>↑</w:t>
             </w:r>
           </w:p>
           <w:p>
@@ -5283,7 +5489,16 @@
                 <w:sz w:val="16"/>
                 <w:szCs w:val="16"/>
               </w:rPr>
-              <w:t>29 ⬇</w:t>
+              <w:t xml:space="preserve">29 </w:t>
+            </w:r>
+            <w:r>
+              <w:rPr>
+                <w:rFonts w:ascii="Calibri" w:eastAsia="Fira Mono" w:hAnsi="Calibri" w:cs="Calibri"/>
+                <w:color w:val="9900FF"/>
+                <w:sz w:val="16"/>
+                <w:szCs w:val="16"/>
+              </w:rPr>
+              <w:t>↓</w:t>
             </w:r>
           </w:p>
         </w:tc>
@@ -5321,7 +5536,16 @@
                 <w:sz w:val="16"/>
                 <w:szCs w:val="16"/>
               </w:rPr>
-              <w:t>64.5% ⬆</w:t>
+              <w:t xml:space="preserve">64.5% </w:t>
+            </w:r>
+            <w:r>
+              <w:rPr>
+                <w:rFonts w:ascii="Calibri" w:eastAsia="Fira Mono" w:hAnsi="Calibri" w:cs="Calibri"/>
+                <w:color w:val="38761D"/>
+                <w:sz w:val="16"/>
+                <w:szCs w:val="16"/>
+              </w:rPr>
+              <w:t>↑</w:t>
             </w:r>
           </w:p>
           <w:p>
@@ -5341,7 +5565,16 @@
                 <w:sz w:val="16"/>
                 <w:szCs w:val="16"/>
               </w:rPr>
-              <w:t>27.7% ⬇</w:t>
+              <w:t xml:space="preserve">27.7% </w:t>
+            </w:r>
+            <w:r>
+              <w:rPr>
+                <w:rFonts w:ascii="Calibri" w:eastAsia="Fira Mono" w:hAnsi="Calibri" w:cs="Calibri"/>
+                <w:color w:val="9900FF"/>
+                <w:sz w:val="16"/>
+                <w:szCs w:val="16"/>
+              </w:rPr>
+              <w:t>↓</w:t>
             </w:r>
           </w:p>
         </w:tc>
@@ -5419,7 +5652,16 @@
                 <w:sz w:val="16"/>
                 <w:szCs w:val="16"/>
               </w:rPr>
-              <w:t>22 ⬆</w:t>
+              <w:t xml:space="preserve">22 </w:t>
+            </w:r>
+            <w:r>
+              <w:rPr>
+                <w:rFonts w:ascii="Calibri" w:eastAsia="Fira Mono" w:hAnsi="Calibri" w:cs="Calibri"/>
+                <w:color w:val="38761D"/>
+                <w:sz w:val="16"/>
+                <w:szCs w:val="16"/>
+              </w:rPr>
+              <w:t>↑</w:t>
             </w:r>
           </w:p>
           <w:p>
@@ -5439,7 +5681,16 @@
                 <w:sz w:val="16"/>
                 <w:szCs w:val="16"/>
               </w:rPr>
-              <w:t>25 ⬇</w:t>
+              <w:t xml:space="preserve">25 </w:t>
+            </w:r>
+            <w:r>
+              <w:rPr>
+                <w:rFonts w:ascii="Calibri" w:eastAsia="Fira Mono" w:hAnsi="Calibri" w:cs="Calibri"/>
+                <w:color w:val="9900FF"/>
+                <w:sz w:val="16"/>
+                <w:szCs w:val="16"/>
+              </w:rPr>
+              <w:t>↓</w:t>
             </w:r>
           </w:p>
         </w:tc>
@@ -5477,7 +5728,16 @@
                 <w:sz w:val="16"/>
                 <w:szCs w:val="16"/>
               </w:rPr>
-              <w:t>3 ⬆</w:t>
+              <w:t xml:space="preserve">3 </w:t>
+            </w:r>
+            <w:r>
+              <w:rPr>
+                <w:rFonts w:ascii="Calibri" w:eastAsia="Fira Mono" w:hAnsi="Calibri" w:cs="Calibri"/>
+                <w:color w:val="38761D"/>
+                <w:sz w:val="16"/>
+                <w:szCs w:val="16"/>
+              </w:rPr>
+              <w:t>↑</w:t>
             </w:r>
           </w:p>
           <w:p>
@@ -5497,7 +5757,16 @@
                 <w:sz w:val="16"/>
                 <w:szCs w:val="16"/>
               </w:rPr>
-              <w:t>2 ⬇</w:t>
+              <w:t xml:space="preserve">2 </w:t>
+            </w:r>
+            <w:r>
+              <w:rPr>
+                <w:rFonts w:ascii="Calibri" w:eastAsia="Fira Mono" w:hAnsi="Calibri" w:cs="Calibri"/>
+                <w:color w:val="9900FF"/>
+                <w:sz w:val="16"/>
+                <w:szCs w:val="16"/>
+              </w:rPr>
+              <w:t>↓</w:t>
             </w:r>
           </w:p>
         </w:tc>
@@ -5535,7 +5804,16 @@
                 <w:sz w:val="16"/>
                 <w:szCs w:val="16"/>
               </w:rPr>
-              <w:t>5 ⬆</w:t>
+              <w:t xml:space="preserve">5 </w:t>
+            </w:r>
+            <w:r>
+              <w:rPr>
+                <w:rFonts w:ascii="Calibri" w:eastAsia="Fira Mono" w:hAnsi="Calibri" w:cs="Calibri"/>
+                <w:color w:val="38761D"/>
+                <w:sz w:val="16"/>
+                <w:szCs w:val="16"/>
+              </w:rPr>
+              <w:t>↑</w:t>
             </w:r>
           </w:p>
           <w:p>
@@ -5555,7 +5833,16 @@
                 <w:sz w:val="16"/>
                 <w:szCs w:val="16"/>
               </w:rPr>
-              <w:t>0 ⬇</w:t>
+              <w:t xml:space="preserve">0 </w:t>
+            </w:r>
+            <w:r>
+              <w:rPr>
+                <w:rFonts w:ascii="Calibri" w:eastAsia="Fira Mono" w:hAnsi="Calibri" w:cs="Calibri"/>
+                <w:color w:val="9900FF"/>
+                <w:sz w:val="16"/>
+                <w:szCs w:val="16"/>
+              </w:rPr>
+              <w:t>↓</w:t>
             </w:r>
           </w:p>
         </w:tc>
@@ -5593,7 +5880,16 @@
                 <w:sz w:val="16"/>
                 <w:szCs w:val="16"/>
               </w:rPr>
-              <w:t>0 ⬆</w:t>
+              <w:t xml:space="preserve">0 </w:t>
+            </w:r>
+            <w:r>
+              <w:rPr>
+                <w:rFonts w:ascii="Calibri" w:eastAsia="Fira Mono" w:hAnsi="Calibri" w:cs="Calibri"/>
+                <w:color w:val="38761D"/>
+                <w:sz w:val="16"/>
+                <w:szCs w:val="16"/>
+              </w:rPr>
+              <w:t>↑</w:t>
             </w:r>
           </w:p>
           <w:p>
@@ -5614,7 +5910,16 @@
                 <w:sz w:val="16"/>
                 <w:szCs w:val="16"/>
               </w:rPr>
-              <w:t>0 ⬇</w:t>
+              <w:t xml:space="preserve">0 </w:t>
+            </w:r>
+            <w:r>
+              <w:rPr>
+                <w:rFonts w:ascii="Calibri" w:eastAsia="Fira Mono" w:hAnsi="Calibri" w:cs="Calibri"/>
+                <w:color w:val="9900FF"/>
+                <w:sz w:val="16"/>
+                <w:szCs w:val="16"/>
+              </w:rPr>
+              <w:t>↓</w:t>
             </w:r>
           </w:p>
         </w:tc>
@@ -5652,7 +5957,16 @@
                 <w:sz w:val="16"/>
                 <w:szCs w:val="16"/>
               </w:rPr>
-              <w:t>85.7% ⬆</w:t>
+              <w:t xml:space="preserve">85.7% </w:t>
+            </w:r>
+            <w:r>
+              <w:rPr>
+                <w:rFonts w:ascii="Calibri" w:eastAsia="Fira Mono" w:hAnsi="Calibri" w:cs="Calibri"/>
+                <w:color w:val="38761D"/>
+                <w:sz w:val="16"/>
+                <w:szCs w:val="16"/>
+              </w:rPr>
+              <w:t>↑</w:t>
             </w:r>
           </w:p>
           <w:p>
@@ -5672,7 +5986,16 @@
                 <w:sz w:val="16"/>
                 <w:szCs w:val="16"/>
               </w:rPr>
-              <w:t>12.5% ⬇</w:t>
+              <w:t xml:space="preserve">12.5% </w:t>
+            </w:r>
+            <w:r>
+              <w:rPr>
+                <w:rFonts w:ascii="Calibri" w:eastAsia="Fira Mono" w:hAnsi="Calibri" w:cs="Calibri"/>
+                <w:color w:val="9900FF"/>
+                <w:sz w:val="16"/>
+                <w:szCs w:val="16"/>
+              </w:rPr>
+              <w:t>↓</w:t>
             </w:r>
           </w:p>
         </w:tc>
@@ -5714,27 +6037,13 @@
       <w:r>
         <w:t xml:space="preserve"> </w:t>
       </w:r>
-      <w:hyperlink r:id="rId10">
+      <w:hyperlink r:id="rId11">
         <w:r>
           <w:rPr>
             <w:color w:val="1155CC"/>
             <w:u w:val="single"/>
           </w:rPr>
-          <w:t>Enrichment results from WGC</w:t>
-        </w:r>
-        <w:r>
-          <w:rPr>
-            <w:color w:val="1155CC"/>
-            <w:u w:val="single"/>
-          </w:rPr>
-          <w:t>N</w:t>
-        </w:r>
-        <w:r>
-          <w:rPr>
-            <w:color w:val="1155CC"/>
-            <w:u w:val="single"/>
-          </w:rPr>
-          <w:t>A modules</w:t>
+          <w:t>Enrichment results from WGCNA modules</w:t>
         </w:r>
       </w:hyperlink>
     </w:p>
@@ -5757,7 +6066,7 @@
       <w:r>
         <w:t xml:space="preserve">See separate file or </w:t>
       </w:r>
-      <w:hyperlink r:id="rId11">
+      <w:hyperlink r:id="rId12">
         <w:r>
           <w:rPr>
             <w:color w:val="1155CC"/>
@@ -5789,7 +6098,7 @@
       <w:r>
         <w:t xml:space="preserve">See separate file or </w:t>
       </w:r>
-      <w:hyperlink r:id="rId12">
+      <w:hyperlink r:id="rId13">
         <w:r>
           <w:rPr>
             <w:color w:val="1155CC"/>
@@ -5824,7 +6133,7 @@
       <w:r>
         <w:t xml:space="preserve">See separate file or </w:t>
       </w:r>
-      <w:hyperlink r:id="rId13">
+      <w:hyperlink r:id="rId14">
         <w:r>
           <w:rPr>
             <w:color w:val="1155CC"/>
@@ -6588,9 +6897,10 @@
       <w:bookmarkStart w:id="3" w:name="_et16rz4m9lt0" w:colFirst="0" w:colLast="0"/>
       <w:bookmarkEnd w:id="3"/>
     </w:p>
+    <w:p/>
     <w:sectPr>
-      <w:headerReference w:type="default" r:id="rId14"/>
-      <w:footerReference w:type="default" r:id="rId15"/>
+      <w:headerReference w:type="default" r:id="rId15"/>
+      <w:footerReference w:type="default" r:id="rId16"/>
       <w:pgSz w:w="12240" w:h="15840"/>
       <w:pgMar w:top="1440" w:right="1440" w:bottom="1440" w:left="1440" w:header="720" w:footer="720" w:gutter="0"/>
       <w:pgNumType w:start="1"/>
@@ -7419,6 +7729,57 @@
       <w:szCs w:val="32"/>
     </w:rPr>
   </w:style>
+  <w:style w:type="paragraph" w:styleId="CommentSubject">
+    <w:name w:val="annotation subject"/>
+    <w:basedOn w:val="CommentText"/>
+    <w:next w:val="CommentText"/>
+    <w:link w:val="CommentSubjectChar"/>
+    <w:uiPriority w:val="99"/>
+    <w:semiHidden/>
+    <w:unhideWhenUsed/>
+    <w:rsid w:val="00885223"/>
+    <w:rPr>
+      <w:b/>
+      <w:bCs/>
+    </w:rPr>
+  </w:style>
+  <w:style w:type="character" w:customStyle="1" w:styleId="CommentSubjectChar">
+    <w:name w:val="Comment Subject Char"/>
+    <w:basedOn w:val="CommentTextChar"/>
+    <w:link w:val="CommentSubject"/>
+    <w:uiPriority w:val="99"/>
+    <w:semiHidden/>
+    <w:rsid w:val="00885223"/>
+    <w:rPr>
+      <w:b/>
+      <w:bCs/>
+      <w:sz w:val="20"/>
+      <w:szCs w:val="20"/>
+    </w:rPr>
+  </w:style>
+  <w:style w:type="character" w:styleId="Hyperlink">
+    <w:name w:val="Hyperlink"/>
+    <w:basedOn w:val="DefaultParagraphFont"/>
+    <w:uiPriority w:val="99"/>
+    <w:unhideWhenUsed/>
+    <w:rsid w:val="005631F9"/>
+    <w:rPr>
+      <w:color w:val="0000FF" w:themeColor="hyperlink"/>
+      <w:u w:val="single"/>
+    </w:rPr>
+  </w:style>
+  <w:style w:type="character" w:styleId="UnresolvedMention">
+    <w:name w:val="Unresolved Mention"/>
+    <w:basedOn w:val="DefaultParagraphFont"/>
+    <w:uiPriority w:val="99"/>
+    <w:semiHidden/>
+    <w:unhideWhenUsed/>
+    <w:rsid w:val="005631F9"/>
+    <w:rPr>
+      <w:color w:val="605E5C"/>
+      <w:shd w:val="clear" w:color="auto" w:fill="E1DFDD"/>
+    </w:rPr>
+  </w:style>
 </w:styles>
 </file>
 

</xml_diff>